<commit_message>
Uppdate 2016 - 11/11
updated and removed Skyrime review pdf file from the kode and added the
new text...
</commit_message>
<xml_diff>
--- a/Spel Recension Skyrim.docx
+++ b/Spel Recension Skyrim.docx
@@ -769,22 +769,258 @@
     </w:p>
     <w:p>
       <w:pPr>
-        <w:rPr>
-          <w:rFonts w:ascii="Helvetica" w:hAnsi="Helvetica" w:cs="Helvetica"/>
-          <w:color w:val="2C353C"/>
-          <w:shd w:val="clear" w:color="auto" w:fill="FFFFFF"/>
-          <w:lang w:val="sv-SE"/>
-        </w:rPr>
-      </w:pPr>
+        <w:pStyle w:val="Rubrik1"/>
+        <w:rPr>
+          <w:shd w:val="clear" w:color="auto" w:fill="FFFFFF"/>
+          <w:lang w:val="sv-SE"/>
+        </w:rPr>
+      </w:pPr>
+      <w:r>
+        <w:rPr>
+          <w:shd w:val="clear" w:color="auto" w:fill="FFFFFF"/>
+          <w:lang w:val="sv-SE"/>
+        </w:rPr>
+        <w:t>Sammanfattning</w:t>
+      </w:r>
+    </w:p>
+    <w:p>
+      <w:pPr>
+        <w:pStyle w:val="Ingetavstnd"/>
+        <w:rPr>
+          <w:shd w:val="clear" w:color="auto" w:fill="FFFFFF"/>
+          <w:lang w:val="sv-SE"/>
+        </w:rPr>
+      </w:pPr>
+      <w:r>
+        <w:rPr>
+          <w:shd w:val="clear" w:color="auto" w:fill="FFFFFF"/>
+          <w:lang w:val="sv-SE"/>
+        </w:rPr>
+        <w:t xml:space="preserve">Som sagt </w:t>
+      </w:r>
+      <w:proofErr w:type="spellStart"/>
+      <w:r>
+        <w:rPr>
+          <w:shd w:val="clear" w:color="auto" w:fill="FFFFFF"/>
+          <w:lang w:val="sv-SE"/>
+        </w:rPr>
+        <w:t>Skyrim</w:t>
+      </w:r>
+      <w:proofErr w:type="spellEnd"/>
+      <w:r>
+        <w:rPr>
+          <w:shd w:val="clear" w:color="auto" w:fill="FFFFFF"/>
+          <w:lang w:val="sv-SE"/>
+        </w:rPr>
+        <w:t xml:space="preserve"> är </w:t>
+      </w:r>
+      <w:proofErr w:type="gramStart"/>
+      <w:r>
+        <w:rPr>
+          <w:shd w:val="clear" w:color="auto" w:fill="FFFFFF"/>
+          <w:lang w:val="sv-SE"/>
+        </w:rPr>
+        <w:t>ett</w:t>
+      </w:r>
+      <w:proofErr w:type="gramEnd"/>
+      <w:r>
+        <w:rPr>
+          <w:shd w:val="clear" w:color="auto" w:fill="FFFFFF"/>
+          <w:lang w:val="sv-SE"/>
+        </w:rPr>
+        <w:t xml:space="preserve"> öppen värld spel med en värld fylld till brinken med uppdrag och sid uppdrag som du kan spela men som sagt också karaktärs generator är lite </w:t>
+      </w:r>
+      <w:proofErr w:type="spellStart"/>
+      <w:r>
+        <w:rPr>
+          <w:shd w:val="clear" w:color="auto" w:fill="FFFFFF"/>
+          <w:lang w:val="sv-SE"/>
+        </w:rPr>
+        <w:t>to</w:t>
+      </w:r>
+      <w:proofErr w:type="spellEnd"/>
+      <w:r>
+        <w:rPr>
+          <w:shd w:val="clear" w:color="auto" w:fill="FFFFFF"/>
+          <w:lang w:val="sv-SE"/>
+        </w:rPr>
+        <w:t xml:space="preserve"> </w:t>
+      </w:r>
+      <w:proofErr w:type="spellStart"/>
+      <w:r>
+        <w:rPr>
+          <w:shd w:val="clear" w:color="auto" w:fill="FFFFFF"/>
+          <w:lang w:val="sv-SE"/>
+        </w:rPr>
+        <w:t>much</w:t>
+      </w:r>
+      <w:proofErr w:type="spellEnd"/>
+      <w:r>
+        <w:rPr>
+          <w:shd w:val="clear" w:color="auto" w:fill="FFFFFF"/>
+          <w:lang w:val="sv-SE"/>
+        </w:rPr>
+        <w:t xml:space="preserve"> för mig.</w:t>
+      </w:r>
+    </w:p>
+    <w:p>
+      <w:pPr>
+        <w:pStyle w:val="Ingetavstnd"/>
+        <w:rPr>
+          <w:shd w:val="clear" w:color="auto" w:fill="FFFFFF"/>
+          <w:lang w:val="sv-SE"/>
+        </w:rPr>
+      </w:pPr>
+      <w:r>
+        <w:rPr>
+          <w:shd w:val="clear" w:color="auto" w:fill="FFFFFF"/>
+          <w:lang w:val="sv-SE"/>
+        </w:rPr>
+        <w:t xml:space="preserve">Som en spelare av tidigare spel så tycker jag att det före gående spelet hade en okej karaktärs generator </w:t>
+      </w:r>
+    </w:p>
+    <w:p>
+      <w:pPr>
+        <w:rPr>
+          <w:rFonts w:ascii="Helvetica" w:hAnsi="Helvetica" w:cs="Helvetica"/>
+          <w:color w:val="2C353C"/>
+          <w:shd w:val="clear" w:color="auto" w:fill="FFFFFF"/>
+          <w:lang w:val="sv-SE"/>
+        </w:rPr>
+      </w:pPr>
+    </w:p>
+    <w:p>
+      <w:pPr>
+        <w:rPr>
+          <w:rFonts w:ascii="Helvetica" w:hAnsi="Helvetica" w:cs="Helvetica"/>
+          <w:color w:val="2C353C"/>
+          <w:shd w:val="clear" w:color="auto" w:fill="FFFFFF"/>
+          <w:lang w:val="sv-SE"/>
+        </w:rPr>
+      </w:pPr>
+      <w:r>
+        <w:rPr>
+          <w:rFonts w:ascii="Helvetica" w:hAnsi="Helvetica" w:cs="Helvetica"/>
+          <w:color w:val="2C353C"/>
+          <w:shd w:val="clear" w:color="auto" w:fill="FFFFFF"/>
+          <w:lang w:val="sv-SE"/>
+        </w:rPr>
+        <w:t xml:space="preserve">Mitt slut betyg för </w:t>
+      </w:r>
+      <w:r>
+        <w:rPr>
+          <w:rFonts w:ascii="Helvetica" w:hAnsi="Helvetica" w:cs="Helvetica"/>
+          <w:b/>
+          <w:i/>
+          <w:color w:val="2C353C"/>
+          <w:shd w:val="clear" w:color="auto" w:fill="FFFFFF"/>
+          <w:lang w:val="sv-SE"/>
+        </w:rPr>
+        <w:t xml:space="preserve">The Elder </w:t>
+      </w:r>
+      <w:proofErr w:type="spellStart"/>
+      <w:r>
+        <w:rPr>
+          <w:rFonts w:ascii="Helvetica" w:hAnsi="Helvetica" w:cs="Helvetica"/>
+          <w:b/>
+          <w:i/>
+          <w:color w:val="2C353C"/>
+          <w:shd w:val="clear" w:color="auto" w:fill="FFFFFF"/>
+          <w:lang w:val="sv-SE"/>
+        </w:rPr>
+        <w:t>Scrolls</w:t>
+      </w:r>
+      <w:proofErr w:type="spellEnd"/>
+      <w:r>
+        <w:rPr>
+          <w:rFonts w:ascii="Helvetica" w:hAnsi="Helvetica" w:cs="Helvetica"/>
+          <w:b/>
+          <w:i/>
+          <w:color w:val="2C353C"/>
+          <w:shd w:val="clear" w:color="auto" w:fill="FFFFFF"/>
+          <w:lang w:val="sv-SE"/>
+        </w:rPr>
+        <w:t xml:space="preserve"> V </w:t>
+      </w:r>
+      <w:proofErr w:type="spellStart"/>
+      <w:r>
+        <w:rPr>
+          <w:rFonts w:ascii="Helvetica" w:hAnsi="Helvetica" w:cs="Helvetica"/>
+          <w:b/>
+          <w:i/>
+          <w:color w:val="2C353C"/>
+          <w:shd w:val="clear" w:color="auto" w:fill="FFFFFF"/>
+          <w:lang w:val="sv-SE"/>
+        </w:rPr>
+        <w:t>Skyrim</w:t>
+      </w:r>
+      <w:proofErr w:type="spellEnd"/>
+      <w:r>
+        <w:rPr>
+          <w:rFonts w:ascii="Helvetica" w:hAnsi="Helvetica" w:cs="Helvetica"/>
+          <w:b/>
+          <w:i/>
+          <w:color w:val="2C353C"/>
+          <w:shd w:val="clear" w:color="auto" w:fill="FFFFFF"/>
+          <w:lang w:val="sv-SE"/>
+        </w:rPr>
+        <w:t xml:space="preserve"> </w:t>
+      </w:r>
+      <w:r>
+        <w:rPr>
+          <w:rFonts w:ascii="Helvetica" w:hAnsi="Helvetica" w:cs="Helvetica"/>
+          <w:color w:val="2C353C"/>
+          <w:shd w:val="clear" w:color="auto" w:fill="FFFFFF"/>
+          <w:lang w:val="sv-SE"/>
+        </w:rPr>
+        <w:t xml:space="preserve">är 7,5/10 och ett </w:t>
+      </w:r>
+      <w:r>
+        <w:rPr>
+          <w:rFonts w:ascii="Helvetica" w:hAnsi="Helvetica" w:cs="Helvetica"/>
+          <w:b/>
+          <w:i/>
+          <w:color w:val="2C353C"/>
+          <w:shd w:val="clear" w:color="auto" w:fill="FFFFFF"/>
+          <w:lang w:val="sv-SE"/>
+        </w:rPr>
+        <w:t xml:space="preserve">Grymt </w:t>
+      </w:r>
+      <w:proofErr w:type="spellStart"/>
+      <w:r>
+        <w:rPr>
+          <w:rFonts w:ascii="Helvetica" w:hAnsi="Helvetica" w:cs="Helvetica"/>
+          <w:b/>
+          <w:i/>
+          <w:color w:val="2C353C"/>
+          <w:shd w:val="clear" w:color="auto" w:fill="FFFFFF"/>
+          <w:lang w:val="sv-SE"/>
+        </w:rPr>
+        <w:t>Spacat</w:t>
+      </w:r>
+      <w:proofErr w:type="spellEnd"/>
+      <w:r>
+        <w:rPr>
+          <w:rFonts w:ascii="Helvetica" w:hAnsi="Helvetica" w:cs="Helvetica"/>
+          <w:b/>
+          <w:i/>
+          <w:color w:val="2C353C"/>
+          <w:shd w:val="clear" w:color="auto" w:fill="FFFFFF"/>
+          <w:lang w:val="sv-SE"/>
+        </w:rPr>
+        <w:t xml:space="preserve"> Spel</w:t>
+      </w:r>
+      <w:r>
+        <w:rPr>
+          <w:rFonts w:ascii="Helvetica" w:hAnsi="Helvetica" w:cs="Helvetica"/>
+          <w:color w:val="2C353C"/>
+          <w:shd w:val="clear" w:color="auto" w:fill="FFFFFF"/>
+          <w:lang w:val="sv-SE"/>
+        </w:rPr>
+        <w:t xml:space="preserve"> märke som tecken på att spelet bör spelas av allt och alla.</w:t>
+      </w:r>
       <w:bookmarkStart w:id="0" w:name="_GoBack"/>
       <w:bookmarkEnd w:id="0"/>
-    </w:p>
-    <w:p>
-      <w:pPr>
-        <w:rPr>
-          <w:lang w:val="sv-SE"/>
-        </w:rPr>
-      </w:pPr>
     </w:p>
     <w:sectPr>
       <w:pgSz w:w="11906" w:h="16838"/>
@@ -794,6 +1030,100 @@
     </w:sectPr>
   </w:body>
 </w:document>
+</file>
+
+<file path=word/numbering.xml><?xml version="1.0" encoding="utf-8"?>
+<w:numbering xmlns:wpc="http://schemas.microsoft.com/office/word/2010/wordprocessingCanvas" xmlns:mc="http://schemas.openxmlformats.org/markup-compatibility/2006" xmlns:o="urn:schemas-microsoft-com:office:office" xmlns:r="http://schemas.openxmlformats.org/officeDocument/2006/relationships" xmlns:m="http://schemas.openxmlformats.org/officeDocument/2006/math" xmlns:v="urn:schemas-microsoft-com:vml" xmlns:wp14="http://schemas.microsoft.com/office/word/2010/wordprocessingDrawing" xmlns:wp="http://schemas.openxmlformats.org/drawingml/2006/wordprocessingDrawing" xmlns:w10="urn:schemas-microsoft-com:office:word" xmlns:w="http://schemas.openxmlformats.org/wordprocessingml/2006/main" xmlns:w14="http://schemas.microsoft.com/office/word/2010/wordml" xmlns:wpg="http://schemas.microsoft.com/office/word/2010/wordprocessingGroup" xmlns:wpi="http://schemas.microsoft.com/office/word/2010/wordprocessingInk" xmlns:wne="http://schemas.microsoft.com/office/word/2006/wordml" xmlns:wps="http://schemas.microsoft.com/office/word/2010/wordprocessingShape" mc:Ignorable="w14 wp14">
+  <w:abstractNum w:abstractNumId="0">
+    <w:nsid w:val="1E320A42"/>
+    <w:multiLevelType w:val="hybridMultilevel"/>
+    <w:tmpl w:val="69F2C1AA"/>
+    <w:lvl w:ilvl="0" w:tplc="041D000F">
+      <w:start w:val="1"/>
+      <w:numFmt w:val="decimal"/>
+      <w:lvlText w:val="%1."/>
+      <w:lvlJc w:val="left"/>
+      <w:pPr>
+        <w:ind w:left="720" w:hanging="360"/>
+      </w:pPr>
+    </w:lvl>
+    <w:lvl w:ilvl="1" w:tplc="041D0019" w:tentative="1">
+      <w:start w:val="1"/>
+      <w:numFmt w:val="lowerLetter"/>
+      <w:lvlText w:val="%2."/>
+      <w:lvlJc w:val="left"/>
+      <w:pPr>
+        <w:ind w:left="1440" w:hanging="360"/>
+      </w:pPr>
+    </w:lvl>
+    <w:lvl w:ilvl="2" w:tplc="041D001B" w:tentative="1">
+      <w:start w:val="1"/>
+      <w:numFmt w:val="lowerRoman"/>
+      <w:lvlText w:val="%3."/>
+      <w:lvlJc w:val="right"/>
+      <w:pPr>
+        <w:ind w:left="2160" w:hanging="180"/>
+      </w:pPr>
+    </w:lvl>
+    <w:lvl w:ilvl="3" w:tplc="041D000F" w:tentative="1">
+      <w:start w:val="1"/>
+      <w:numFmt w:val="decimal"/>
+      <w:lvlText w:val="%4."/>
+      <w:lvlJc w:val="left"/>
+      <w:pPr>
+        <w:ind w:left="2880" w:hanging="360"/>
+      </w:pPr>
+    </w:lvl>
+    <w:lvl w:ilvl="4" w:tplc="041D0019" w:tentative="1">
+      <w:start w:val="1"/>
+      <w:numFmt w:val="lowerLetter"/>
+      <w:lvlText w:val="%5."/>
+      <w:lvlJc w:val="left"/>
+      <w:pPr>
+        <w:ind w:left="3600" w:hanging="360"/>
+      </w:pPr>
+    </w:lvl>
+    <w:lvl w:ilvl="5" w:tplc="041D001B" w:tentative="1">
+      <w:start w:val="1"/>
+      <w:numFmt w:val="lowerRoman"/>
+      <w:lvlText w:val="%6."/>
+      <w:lvlJc w:val="right"/>
+      <w:pPr>
+        <w:ind w:left="4320" w:hanging="180"/>
+      </w:pPr>
+    </w:lvl>
+    <w:lvl w:ilvl="6" w:tplc="041D000F" w:tentative="1">
+      <w:start w:val="1"/>
+      <w:numFmt w:val="decimal"/>
+      <w:lvlText w:val="%7."/>
+      <w:lvlJc w:val="left"/>
+      <w:pPr>
+        <w:ind w:left="5040" w:hanging="360"/>
+      </w:pPr>
+    </w:lvl>
+    <w:lvl w:ilvl="7" w:tplc="041D0019" w:tentative="1">
+      <w:start w:val="1"/>
+      <w:numFmt w:val="lowerLetter"/>
+      <w:lvlText w:val="%8."/>
+      <w:lvlJc w:val="left"/>
+      <w:pPr>
+        <w:ind w:left="5760" w:hanging="360"/>
+      </w:pPr>
+    </w:lvl>
+    <w:lvl w:ilvl="8" w:tplc="041D001B" w:tentative="1">
+      <w:start w:val="1"/>
+      <w:numFmt w:val="lowerRoman"/>
+      <w:lvlText w:val="%9."/>
+      <w:lvlJc w:val="right"/>
+      <w:pPr>
+        <w:ind w:left="6480" w:hanging="180"/>
+      </w:pPr>
+    </w:lvl>
+  </w:abstractNum>
+  <w:num w:numId="1">
+    <w:abstractNumId w:val="0"/>
+  </w:num>
+</w:numbering>
 </file>
 
 <file path=word/styles.xml><?xml version="1.0" encoding="utf-8"?>
@@ -959,6 +1289,29 @@
       <w:lang w:val="en-US"/>
     </w:rPr>
   </w:style>
+  <w:style w:type="paragraph" w:styleId="Rubrik1">
+    <w:name w:val="heading 1"/>
+    <w:basedOn w:val="Normal"/>
+    <w:next w:val="Normal"/>
+    <w:link w:val="Rubrik1Char"/>
+    <w:uiPriority w:val="9"/>
+    <w:qFormat/>
+    <w:rsid w:val="00CA2AB0"/>
+    <w:pPr>
+      <w:keepNext/>
+      <w:keepLines/>
+      <w:spacing w:before="480" w:after="0"/>
+      <w:outlineLvl w:val="0"/>
+    </w:pPr>
+    <w:rPr>
+      <w:rFonts w:asciiTheme="majorHAnsi" w:eastAsiaTheme="majorEastAsia" w:hAnsiTheme="majorHAnsi" w:cstheme="majorBidi"/>
+      <w:b/>
+      <w:bCs/>
+      <w:color w:val="365F91" w:themeColor="accent1" w:themeShade="BF"/>
+      <w:sz w:val="28"/>
+      <w:szCs w:val="28"/>
+    </w:rPr>
+  </w:style>
   <w:style w:type="character" w:default="1" w:styleId="Standardstycketeckensnitt">
     <w:name w:val="Default Paragraph Font"/>
     <w:uiPriority w:val="1"/>
@@ -1023,6 +1376,34 @@
       <w:kern w:val="28"/>
       <w:sz w:val="52"/>
       <w:szCs w:val="52"/>
+      <w:lang w:val="en-US"/>
+    </w:rPr>
+  </w:style>
+  <w:style w:type="character" w:customStyle="1" w:styleId="Rubrik1Char">
+    <w:name w:val="Rubrik 1 Char"/>
+    <w:basedOn w:val="Standardstycketeckensnitt"/>
+    <w:link w:val="Rubrik1"/>
+    <w:uiPriority w:val="9"/>
+    <w:rsid w:val="00CA2AB0"/>
+    <w:rPr>
+      <w:rFonts w:asciiTheme="majorHAnsi" w:eastAsiaTheme="majorEastAsia" w:hAnsiTheme="majorHAnsi" w:cstheme="majorBidi"/>
+      <w:b/>
+      <w:bCs/>
+      <w:color w:val="365F91" w:themeColor="accent1" w:themeShade="BF"/>
+      <w:sz w:val="28"/>
+      <w:szCs w:val="28"/>
+      <w:lang w:val="en-US"/>
+    </w:rPr>
+  </w:style>
+  <w:style w:type="paragraph" w:styleId="Ingetavstnd">
+    <w:name w:val="No Spacing"/>
+    <w:uiPriority w:val="1"/>
+    <w:qFormat/>
+    <w:rsid w:val="00CA2AB0"/>
+    <w:pPr>
+      <w:spacing w:after="0" w:line="240" w:lineRule="auto"/>
+    </w:pPr>
+    <w:rPr>
       <w:lang w:val="en-US"/>
     </w:rPr>
   </w:style>
@@ -1192,6 +1573,29 @@
       <w:lang w:val="en-US"/>
     </w:rPr>
   </w:style>
+  <w:style w:type="paragraph" w:styleId="Rubrik1">
+    <w:name w:val="heading 1"/>
+    <w:basedOn w:val="Normal"/>
+    <w:next w:val="Normal"/>
+    <w:link w:val="Rubrik1Char"/>
+    <w:uiPriority w:val="9"/>
+    <w:qFormat/>
+    <w:rsid w:val="00CA2AB0"/>
+    <w:pPr>
+      <w:keepNext/>
+      <w:keepLines/>
+      <w:spacing w:before="480" w:after="0"/>
+      <w:outlineLvl w:val="0"/>
+    </w:pPr>
+    <w:rPr>
+      <w:rFonts w:asciiTheme="majorHAnsi" w:eastAsiaTheme="majorEastAsia" w:hAnsiTheme="majorHAnsi" w:cstheme="majorBidi"/>
+      <w:b/>
+      <w:bCs/>
+      <w:color w:val="365F91" w:themeColor="accent1" w:themeShade="BF"/>
+      <w:sz w:val="28"/>
+      <w:szCs w:val="28"/>
+    </w:rPr>
+  </w:style>
   <w:style w:type="character" w:default="1" w:styleId="Standardstycketeckensnitt">
     <w:name w:val="Default Paragraph Font"/>
     <w:uiPriority w:val="1"/>
@@ -1256,6 +1660,34 @@
       <w:kern w:val="28"/>
       <w:sz w:val="52"/>
       <w:szCs w:val="52"/>
+      <w:lang w:val="en-US"/>
+    </w:rPr>
+  </w:style>
+  <w:style w:type="character" w:customStyle="1" w:styleId="Rubrik1Char">
+    <w:name w:val="Rubrik 1 Char"/>
+    <w:basedOn w:val="Standardstycketeckensnitt"/>
+    <w:link w:val="Rubrik1"/>
+    <w:uiPriority w:val="9"/>
+    <w:rsid w:val="00CA2AB0"/>
+    <w:rPr>
+      <w:rFonts w:asciiTheme="majorHAnsi" w:eastAsiaTheme="majorEastAsia" w:hAnsiTheme="majorHAnsi" w:cstheme="majorBidi"/>
+      <w:b/>
+      <w:bCs/>
+      <w:color w:val="365F91" w:themeColor="accent1" w:themeShade="BF"/>
+      <w:sz w:val="28"/>
+      <w:szCs w:val="28"/>
+      <w:lang w:val="en-US"/>
+    </w:rPr>
+  </w:style>
+  <w:style w:type="paragraph" w:styleId="Ingetavstnd">
+    <w:name w:val="No Spacing"/>
+    <w:uiPriority w:val="1"/>
+    <w:qFormat/>
+    <w:rsid w:val="00CA2AB0"/>
+    <w:pPr>
+      <w:spacing w:after="0" w:line="240" w:lineRule="auto"/>
+    </w:pPr>
+    <w:rPr>
       <w:lang w:val="en-US"/>
     </w:rPr>
   </w:style>

</xml_diff>